<commit_message>
#8 - Power Apps Form Field Validations - Updated
</commit_message>
<xml_diff>
--- a/Power_Apps/PowerApps#8 - Power Apps Form Field Validations.docx
+++ b/Power_Apps/PowerApps#8 - Power Apps Form Field Validations.docx
@@ -53,7 +53,41 @@
         <w:pStyle w:val="NoSpacing"/>
       </w:pPr>
       <w:r>
-        <w:t xml:space="preserve">We have a </w:t>
+        <w:t>Form validation is process where a form checks if the information provided by a user is correct</w:t>
+      </w:r>
+      <w:r>
+        <w:t xml:space="preserve"> or not. </w:t>
+      </w:r>
+      <w:r>
+        <w:t xml:space="preserve">The form will either alert the user that they messed up and need to fix something to proceed, or the form will be </w:t>
+      </w:r>
+      <w:r>
+        <w:t>validated,</w:t>
+      </w:r>
+      <w:r>
+        <w:t xml:space="preserve"> and the user will be able to continue with their </w:t>
+      </w:r>
+      <w:r>
+        <w:t xml:space="preserve">form submission </w:t>
+      </w:r>
+      <w:r>
+        <w:t>process.</w:t>
+      </w:r>
+    </w:p>
+    <w:p>
+      <w:pPr>
+        <w:pStyle w:val="NoSpacing"/>
+      </w:pPr>
+    </w:p>
+    <w:p>
+      <w:pPr>
+        <w:pStyle w:val="NoSpacing"/>
+      </w:pPr>
+      <w:r>
+        <w:t>In our case, w</w:t>
+      </w:r>
+      <w:r>
+        <w:t xml:space="preserve">e have a </w:t>
       </w:r>
       <w:r>
         <w:t xml:space="preserve">Power Apps </w:t>
@@ -79,13 +113,8 @@
       <w:pPr>
         <w:pStyle w:val="NoSpacing"/>
       </w:pPr>
-      <w:proofErr w:type="spellStart"/>
-      <w:r>
-        <w:t>Employe</w:t>
-      </w:r>
-      <w:proofErr w:type="spellEnd"/>
-      <w:r>
-        <w:t xml:space="preserve"> ID: ID of employee – Number field</w:t>
+      <w:r>
+        <w:t>Employe ID: ID of employee – Number field</w:t>
       </w:r>
     </w:p>
     <w:p>
@@ -199,11 +228,27 @@
     </w:p>
     <w:p>
       <w:pPr>
+        <w:pStyle w:val="NoSpacing"/>
+      </w:pPr>
+      <w:r>
+        <w:t>Below are the steps and approaches to validate these different type of fields in Power Apps.</w:t>
+      </w:r>
+    </w:p>
+    <w:p>
+      <w:pPr>
+        <w:pStyle w:val="NoSpacing"/>
+      </w:pPr>
+    </w:p>
+    <w:p>
+      <w:pPr>
         <w:pStyle w:val="Heading2"/>
       </w:pPr>
       <w:r>
         <w:t>Validation for Name Field</w:t>
       </w:r>
+      <w:r>
+        <w:t xml:space="preserve"> – Required field validation</w:t>
+      </w:r>
     </w:p>
     <w:p>
       <w:r>
@@ -219,13 +264,7 @@
         <w:t xml:space="preserve">. </w:t>
       </w:r>
       <w:r>
-        <w:t xml:space="preserve">From the advanced </w:t>
-      </w:r>
-      <w:r>
-        <w:t>properties</w:t>
-      </w:r>
-      <w:r>
-        <w:t xml:space="preserve"> choose to unlock to change properties</w:t>
+        <w:t>From the advanced properties choose to unlock to change properties</w:t>
       </w:r>
     </w:p>
     <w:p>
@@ -272,6 +311,7 @@
     </w:p>
     <w:p>
       <w:r>
+        <w:lastRenderedPageBreak/>
         <w:t>On the Required property of the card change it to be true</w:t>
       </w:r>
     </w:p>
@@ -280,7 +320,6 @@
         <w:rPr>
           <w:noProof/>
         </w:rPr>
-        <w:lastRenderedPageBreak/>
         <w:drawing>
           <wp:inline distT="0" distB="0" distL="0" distR="0" wp14:anchorId="28ECE5BA" wp14:editId="07B25914">
             <wp:extent cx="5943600" cy="1597025"/>
@@ -323,13 +362,7 @@
         <w:t>T</w:t>
       </w:r>
       <w:r>
-        <w:t xml:space="preserve">his is the </w:t>
-      </w:r>
-      <w:r>
-        <w:t>PowerApps</w:t>
-      </w:r>
-      <w:r>
-        <w:t xml:space="preserve"> required field validation on submit.</w:t>
+        <w:t>his is the PowerApps required field validation on submit.</w:t>
       </w:r>
     </w:p>
     <w:p>
@@ -340,15 +373,7 @@
         <w:t>,</w:t>
       </w:r>
       <w:r>
-        <w:t xml:space="preserve"> go to Fill property of Name text field and add validation for </w:t>
-      </w:r>
-      <w:proofErr w:type="spellStart"/>
-      <w:r>
-        <w:t>IsBlank</w:t>
-      </w:r>
-      <w:proofErr w:type="spellEnd"/>
-      <w:r>
-        <w:t xml:space="preserve"> to show yellow background if field is empty.</w:t>
+        <w:t xml:space="preserve"> go to Fill property of Name text field and add validation for IsBlank to show yellow background if field is empty.</w:t>
       </w:r>
     </w:p>
     <w:p>
@@ -370,47 +395,7 @@
           <w:i/>
           <w:iCs/>
         </w:rPr>
-        <w:t>If(</w:t>
-      </w:r>
-      <w:proofErr w:type="spellStart"/>
-      <w:r>
-        <w:rPr>
-          <w:b/>
-          <w:bCs/>
-          <w:i/>
-          <w:iCs/>
-        </w:rPr>
-        <w:t>IsBlank</w:t>
-      </w:r>
-      <w:proofErr w:type="spellEnd"/>
-      <w:r>
-        <w:rPr>
-          <w:b/>
-          <w:bCs/>
-          <w:i/>
-          <w:iCs/>
-        </w:rPr>
-        <w:t>(</w:t>
-      </w:r>
-      <w:proofErr w:type="spellStart"/>
-      <w:r>
-        <w:rPr>
-          <w:b/>
-          <w:bCs/>
-          <w:i/>
-          <w:iCs/>
-        </w:rPr>
-        <w:t>txtName</w:t>
-      </w:r>
-      <w:proofErr w:type="spellEnd"/>
-      <w:r>
-        <w:rPr>
-          <w:b/>
-          <w:bCs/>
-          <w:i/>
-          <w:iCs/>
-        </w:rPr>
-        <w:t>),Yellow, RGBA(255, 255, 255, 1))</w:t>
+        <w:t>If(IsBlank(txtName),Yellow, RGBA(255, 255, 255, 1))</w:t>
       </w:r>
     </w:p>
     <w:p>
@@ -474,67 +459,7 @@
           <w:i/>
           <w:iCs/>
         </w:rPr>
-        <w:t>If(!</w:t>
-      </w:r>
-      <w:proofErr w:type="spellStart"/>
-      <w:r>
-        <w:rPr>
-          <w:b/>
-          <w:bCs/>
-          <w:i/>
-          <w:iCs/>
-        </w:rPr>
-        <w:t>IsBlank</w:t>
-      </w:r>
-      <w:proofErr w:type="spellEnd"/>
-      <w:r>
-        <w:rPr>
-          <w:b/>
-          <w:bCs/>
-          <w:i/>
-          <w:iCs/>
-        </w:rPr>
-        <w:t>(</w:t>
-      </w:r>
-      <w:proofErr w:type="spellStart"/>
-      <w:r>
-        <w:rPr>
-          <w:b/>
-          <w:bCs/>
-          <w:i/>
-          <w:iCs/>
-        </w:rPr>
-        <w:t>txtName.Text</w:t>
-      </w:r>
-      <w:proofErr w:type="spellEnd"/>
-      <w:r>
-        <w:rPr>
-          <w:b/>
-          <w:bCs/>
-          <w:i/>
-          <w:iCs/>
-        </w:rPr>
-        <w:t xml:space="preserve">), "", "The Field </w:t>
-      </w:r>
-      <w:proofErr w:type="spellStart"/>
-      <w:r>
-        <w:rPr>
-          <w:b/>
-          <w:bCs/>
-          <w:i/>
-          <w:iCs/>
-        </w:rPr>
-        <w:t>can not</w:t>
-      </w:r>
-      <w:proofErr w:type="spellEnd"/>
-      <w:r>
-        <w:rPr>
-          <w:b/>
-          <w:bCs/>
-          <w:i/>
-          <w:iCs/>
-        </w:rPr>
-        <w:t xml:space="preserve"> be blank")</w:t>
+        <w:t>If(!IsBlank(txtName.Text), "", "The Field can not be blank")</w:t>
       </w:r>
     </w:p>
     <w:p/>
@@ -543,13 +468,10 @@
         <w:pStyle w:val="Heading2"/>
       </w:pPr>
       <w:r>
-        <w:t xml:space="preserve">Validation for </w:t>
-      </w:r>
-      <w:r>
-        <w:t>Employee ID</w:t>
-      </w:r>
-      <w:r>
-        <w:t xml:space="preserve"> Field</w:t>
+        <w:t>Validation for Employee ID Field</w:t>
+      </w:r>
+      <w:r>
+        <w:t xml:space="preserve"> – Numeric field validation</w:t>
       </w:r>
     </w:p>
     <w:p>
@@ -633,13 +555,10 @@
       </w:pPr>
       <w:r>
         <w:lastRenderedPageBreak/>
-        <w:t xml:space="preserve">Validation for </w:t>
-      </w:r>
-      <w:r>
-        <w:t>Email Address</w:t>
-      </w:r>
-      <w:r>
-        <w:t xml:space="preserve"> Field</w:t>
+        <w:t>Validation for Email Address Field</w:t>
+      </w:r>
+      <w:r>
+        <w:t xml:space="preserve"> – Email format field validation</w:t>
       </w:r>
     </w:p>
     <w:p>
@@ -694,39 +613,7 @@
           <w:b/>
           <w:bCs/>
         </w:rPr>
-        <w:t>: If(</w:t>
-      </w:r>
-      <w:proofErr w:type="spellStart"/>
-      <w:r>
-        <w:rPr>
-          <w:b/>
-          <w:bCs/>
-        </w:rPr>
-        <w:t>IsMatch</w:t>
-      </w:r>
-      <w:proofErr w:type="spellEnd"/>
-      <w:r>
-        <w:rPr>
-          <w:b/>
-          <w:bCs/>
-        </w:rPr>
-        <w:t>(</w:t>
-      </w:r>
-      <w:proofErr w:type="spellStart"/>
-      <w:r>
-        <w:rPr>
-          <w:b/>
-          <w:bCs/>
-        </w:rPr>
-        <w:t>txtEmailAddress.Text,Match.Email</w:t>
-      </w:r>
-      <w:proofErr w:type="spellEnd"/>
-      <w:r>
-        <w:rPr>
-          <w:b/>
-          <w:bCs/>
-        </w:rPr>
-        <w:t>),RGBA(255, 255, 255, 1),Yellow)</w:t>
+        <w:t>: If(IsMatch(txtEmailAddress.Text,Match.Email),RGBA(255, 255, 255, 1),Yellow)</w:t>
       </w:r>
     </w:p>
     <w:p>
@@ -819,13 +706,10 @@
         <w:pStyle w:val="Heading2"/>
       </w:pPr>
       <w:r>
-        <w:t xml:space="preserve">Validation for </w:t>
-      </w:r>
-      <w:r>
-        <w:t>Phone Number</w:t>
-      </w:r>
-      <w:r>
-        <w:t xml:space="preserve"> Field</w:t>
+        <w:t>Validation for Phone Number Field</w:t>
+      </w:r>
+      <w:r>
+        <w:t xml:space="preserve"> – Phone number format validation</w:t>
       </w:r>
     </w:p>
     <w:p>
@@ -882,208 +766,103 @@
           <w:b/>
           <w:bCs/>
         </w:rPr>
+        <w:t>If(IsMatch(txtPhoneNumber.Text, Match.Digit&amp;Match.Digit&amp;Match.Digit&amp;"-"&amp;Match.Digit&amp;Match.Digit&amp;Match.Digit&amp;"-"&amp;Match.Digit&amp;Match.Digit&amp;Match.Digit&amp;Match.Digit),RGBA(255, 255, 255, 1),Yellow)</w:t>
+      </w:r>
+    </w:p>
+    <w:p>
+      <w:r>
+        <w:t>In Tooltip:</w:t>
+      </w:r>
+    </w:p>
+    <w:p>
+      <w:pPr>
+        <w:rPr>
+          <w:b/>
+          <w:bCs/>
+        </w:rPr>
+      </w:pPr>
+      <w:r>
+        <w:rPr>
+          <w:b/>
+          <w:bCs/>
+        </w:rPr>
         <w:t>If(</w:t>
       </w:r>
-      <w:proofErr w:type="spellStart"/>
-      <w:r>
-        <w:rPr>
-          <w:b/>
-          <w:bCs/>
-        </w:rPr>
-        <w:t>IsMatch</w:t>
-      </w:r>
-      <w:proofErr w:type="spellEnd"/>
-      <w:r>
-        <w:rPr>
-          <w:b/>
-          <w:bCs/>
-        </w:rPr>
-        <w:t>(</w:t>
-      </w:r>
-      <w:proofErr w:type="spellStart"/>
-      <w:r>
-        <w:rPr>
-          <w:b/>
-          <w:bCs/>
-        </w:rPr>
-        <w:t>txtPhoneNumber.Text</w:t>
-      </w:r>
-      <w:proofErr w:type="spellEnd"/>
-      <w:r>
-        <w:rPr>
-          <w:b/>
-          <w:bCs/>
-        </w:rPr>
-        <w:t>, Match.Digit&amp;Match.Digit&amp;Match.Digit&amp;"-"&amp;Match.Digit&amp;Match.Digit&amp;Match.Digit&amp;"-"&amp;Match.Digit&amp;Match.Digit&amp;Match.Digit&amp;Match.Digit),RGBA(255, 255, 255, 1),Yellow)</w:t>
-      </w:r>
-    </w:p>
-    <w:p>
-      <w:r>
-        <w:t>In Tooltip:</w:t>
-      </w:r>
-    </w:p>
-    <w:p>
-      <w:pPr>
-        <w:rPr>
-          <w:b/>
-          <w:bCs/>
-        </w:rPr>
-      </w:pPr>
-      <w:r>
-        <w:rPr>
-          <w:b/>
-          <w:bCs/>
-        </w:rPr>
-        <w:t>If(</w:t>
-      </w:r>
-    </w:p>
-    <w:p>
-      <w:pPr>
-        <w:rPr>
-          <w:b/>
-          <w:bCs/>
-        </w:rPr>
-      </w:pPr>
-      <w:r>
-        <w:rPr>
-          <w:b/>
-          <w:bCs/>
-        </w:rPr>
-        <w:t xml:space="preserve">    </w:t>
-      </w:r>
-      <w:proofErr w:type="spellStart"/>
-      <w:r>
-        <w:rPr>
-          <w:b/>
-          <w:bCs/>
-        </w:rPr>
-        <w:t>IsMatch</w:t>
-      </w:r>
-      <w:proofErr w:type="spellEnd"/>
-      <w:r>
-        <w:rPr>
-          <w:b/>
-          <w:bCs/>
-        </w:rPr>
-        <w:t>(</w:t>
-      </w:r>
-    </w:p>
-    <w:p>
-      <w:pPr>
-        <w:rPr>
-          <w:b/>
-          <w:bCs/>
-        </w:rPr>
-      </w:pPr>
-      <w:r>
-        <w:rPr>
-          <w:b/>
-          <w:bCs/>
-        </w:rPr>
-        <w:t xml:space="preserve">        </w:t>
-      </w:r>
-      <w:proofErr w:type="spellStart"/>
-      <w:r>
-        <w:rPr>
-          <w:b/>
-          <w:bCs/>
-        </w:rPr>
-        <w:t>txtPhoneNumber.Text</w:t>
-      </w:r>
-      <w:proofErr w:type="spellEnd"/>
-      <w:r>
-        <w:rPr>
-          <w:b/>
-          <w:bCs/>
-        </w:rPr>
-        <w:t>,</w:t>
-      </w:r>
-    </w:p>
-    <w:p>
-      <w:pPr>
-        <w:rPr>
-          <w:b/>
-          <w:bCs/>
-        </w:rPr>
-      </w:pPr>
-      <w:r>
-        <w:rPr>
-          <w:b/>
-          <w:bCs/>
-        </w:rPr>
-        <w:t xml:space="preserve">        </w:t>
-      </w:r>
-      <w:proofErr w:type="spellStart"/>
-      <w:r>
-        <w:rPr>
-          <w:b/>
-          <w:bCs/>
-        </w:rPr>
-        <w:t>Match.Digit&amp;Match.Digit&amp;Match.Digit</w:t>
-      </w:r>
-      <w:proofErr w:type="spellEnd"/>
-      <w:r>
-        <w:rPr>
-          <w:b/>
-          <w:bCs/>
-        </w:rPr>
-        <w:t>&amp;"-"&amp;</w:t>
-      </w:r>
-    </w:p>
-    <w:p>
-      <w:pPr>
-        <w:rPr>
-          <w:b/>
-          <w:bCs/>
-        </w:rPr>
-      </w:pPr>
-      <w:r>
-        <w:rPr>
-          <w:b/>
-          <w:bCs/>
-        </w:rPr>
-        <w:t xml:space="preserve">        </w:t>
-      </w:r>
-      <w:proofErr w:type="spellStart"/>
-      <w:r>
-        <w:rPr>
-          <w:b/>
-          <w:bCs/>
-        </w:rPr>
-        <w:t>Match.Digit&amp;Match.Digit&amp;Match.Digit</w:t>
-      </w:r>
-      <w:proofErr w:type="spellEnd"/>
-      <w:r>
-        <w:rPr>
-          <w:b/>
-          <w:bCs/>
-        </w:rPr>
-        <w:t>&amp;"-"&amp;</w:t>
-      </w:r>
-    </w:p>
-    <w:p>
-      <w:pPr>
-        <w:rPr>
-          <w:b/>
-          <w:bCs/>
-        </w:rPr>
-      </w:pPr>
-      <w:r>
-        <w:rPr>
-          <w:b/>
-          <w:bCs/>
-        </w:rPr>
-        <w:t xml:space="preserve">        </w:t>
-      </w:r>
-      <w:proofErr w:type="spellStart"/>
-      <w:r>
-        <w:rPr>
-          <w:b/>
-          <w:bCs/>
-        </w:rPr>
-        <w:t>Match.Digit&amp;Match.Digit&amp;Match.Digit&amp;Match.Digit</w:t>
-      </w:r>
-      <w:proofErr w:type="spellEnd"/>
+    </w:p>
+    <w:p>
+      <w:pPr>
+        <w:rPr>
+          <w:b/>
+          <w:bCs/>
+        </w:rPr>
+      </w:pPr>
+      <w:r>
+        <w:rPr>
+          <w:b/>
+          <w:bCs/>
+        </w:rPr>
+        <w:t xml:space="preserve">    IsMatch(</w:t>
+      </w:r>
+    </w:p>
+    <w:p>
+      <w:pPr>
+        <w:rPr>
+          <w:b/>
+          <w:bCs/>
+        </w:rPr>
+      </w:pPr>
+      <w:r>
+        <w:rPr>
+          <w:b/>
+          <w:bCs/>
+        </w:rPr>
+        <w:t xml:space="preserve">        txtPhoneNumber.Text,</w:t>
+      </w:r>
+    </w:p>
+    <w:p>
+      <w:pPr>
+        <w:rPr>
+          <w:b/>
+          <w:bCs/>
+        </w:rPr>
+      </w:pPr>
+      <w:r>
+        <w:rPr>
+          <w:b/>
+          <w:bCs/>
+        </w:rPr>
+        <w:t xml:space="preserve">        Match.Digit&amp;Match.Digit&amp;Match.Digit&amp;"-"&amp;</w:t>
+      </w:r>
+    </w:p>
+    <w:p>
+      <w:pPr>
+        <w:rPr>
+          <w:b/>
+          <w:bCs/>
+        </w:rPr>
+      </w:pPr>
+      <w:r>
+        <w:rPr>
+          <w:b/>
+          <w:bCs/>
+        </w:rPr>
+        <w:t xml:space="preserve">        Match.Digit&amp;Match.Digit&amp;Match.Digit&amp;"-"&amp;</w:t>
+      </w:r>
+    </w:p>
+    <w:p>
+      <w:pPr>
+        <w:rPr>
+          <w:b/>
+          <w:bCs/>
+        </w:rPr>
+      </w:pPr>
+      <w:r>
+        <w:rPr>
+          <w:b/>
+          <w:bCs/>
+        </w:rPr>
+        <w:t xml:space="preserve">        Match.Digit&amp;Match.Digit&amp;Match.Digit&amp;Match.Digit</w:t>
+      </w:r>
     </w:p>
     <w:p>
       <w:pPr>
@@ -1127,35 +906,7 @@
           <w:b/>
           <w:bCs/>
         </w:rPr>
-        <w:t xml:space="preserve">    "</w:t>
-      </w:r>
-      <w:r>
-        <w:rPr>
-          <w:b/>
-          <w:bCs/>
-        </w:rPr>
-        <w:t>T</w:t>
-      </w:r>
-      <w:r>
-        <w:rPr>
-          <w:b/>
-          <w:bCs/>
-        </w:rPr>
-        <w:t>he Phone</w:t>
-      </w:r>
-      <w:r>
-        <w:rPr>
-          <w:b/>
-          <w:bCs/>
-        </w:rPr>
-        <w:t xml:space="preserve"> number</w:t>
-      </w:r>
-      <w:r>
-        <w:rPr>
-          <w:b/>
-          <w:bCs/>
-        </w:rPr>
-        <w:t xml:space="preserve"> should be in the format ###-###-#### "</w:t>
+        <w:t xml:space="preserve">    "The Phone number should be in the format ###-###-#### "</w:t>
       </w:r>
     </w:p>
     <w:p>
@@ -1283,13 +1034,10 @@
         <w:pStyle w:val="Heading2"/>
       </w:pPr>
       <w:r>
-        <w:t xml:space="preserve">Validation for </w:t>
-      </w:r>
-      <w:r>
-        <w:t>Age</w:t>
-      </w:r>
-      <w:r>
-        <w:t xml:space="preserve"> Field</w:t>
+        <w:t>Validation for Age Field</w:t>
+      </w:r>
+      <w:r>
+        <w:t xml:space="preserve"> – Numeric field with conditional validation</w:t>
       </w:r>
     </w:p>
     <w:p>
@@ -1334,27 +1082,7 @@
           <w:i/>
           <w:iCs/>
         </w:rPr>
-        <w:t>If(Value(</w:t>
-      </w:r>
-      <w:proofErr w:type="spellStart"/>
-      <w:r>
-        <w:rPr>
-          <w:b/>
-          <w:bCs/>
-          <w:i/>
-          <w:iCs/>
-        </w:rPr>
-        <w:t>txtAge.Text</w:t>
-      </w:r>
-      <w:proofErr w:type="spellEnd"/>
-      <w:r>
-        <w:rPr>
-          <w:b/>
-          <w:bCs/>
-          <w:i/>
-          <w:iCs/>
-        </w:rPr>
-        <w:t>) &gt;= 21, "", "Age must be &gt;=21")</w:t>
+        <w:t>If(Value(txtAge.Text) &gt;= 21, "", "Age must be &gt;=21")</w:t>
       </w:r>
     </w:p>
     <w:p>
@@ -1372,23 +1100,7 @@
           <w:b/>
           <w:bCs/>
         </w:rPr>
-        <w:t>If(Value(</w:t>
-      </w:r>
-      <w:proofErr w:type="spellStart"/>
-      <w:r>
-        <w:rPr>
-          <w:b/>
-          <w:bCs/>
-        </w:rPr>
-        <w:t>txtAge.Text</w:t>
-      </w:r>
-      <w:proofErr w:type="spellEnd"/>
-      <w:r>
-        <w:rPr>
-          <w:b/>
-          <w:bCs/>
-        </w:rPr>
-        <w:t>) &gt;=21,RGBA(255, 255, 255, 1),Yellow)</w:t>
+        <w:t>If(Value(txtAge.Text) &gt;=21,RGBA(255, 255, 255, 1),Yellow)</w:t>
       </w:r>
     </w:p>
     <w:p>
@@ -1481,13 +1193,10 @@
         <w:pStyle w:val="Heading2"/>
       </w:pPr>
       <w:r>
-        <w:t xml:space="preserve">Validation for </w:t>
-      </w:r>
-      <w:r>
-        <w:t>Joining Date</w:t>
-      </w:r>
-      <w:r>
-        <w:t xml:space="preserve"> Field</w:t>
+        <w:t>Validation for Joining Date Field</w:t>
+      </w:r>
+      <w:r>
+        <w:t xml:space="preserve"> – Date field validation for specific days in future</w:t>
       </w:r>
     </w:p>
     <w:p>
@@ -1496,26 +1205,16 @@
       </w:r>
     </w:p>
     <w:p>
-      <w:proofErr w:type="spellStart"/>
-      <w:r>
-        <w:rPr>
-          <w:b/>
-          <w:bCs/>
-        </w:rPr>
-        <w:t>joinDateErrorMessage</w:t>
-      </w:r>
-      <w:r>
-        <w:rPr>
-          <w:b/>
-          <w:bCs/>
-        </w:rPr>
-        <w:t>.Text</w:t>
-      </w:r>
-      <w:proofErr w:type="spellEnd"/>
+      <w:r>
+        <w:rPr>
+          <w:b/>
+          <w:bCs/>
+        </w:rPr>
+        <w:t>joinDateErrorMessage.Text</w:t>
+      </w:r>
       <w:r>
         <w:t xml:space="preserve"> as well as </w:t>
       </w:r>
-      <w:proofErr w:type="spellStart"/>
       <w:r>
         <w:rPr>
           <w:b/>
@@ -1530,7 +1229,6 @@
         </w:rPr>
         <w:t>.Tooltip</w:t>
       </w:r>
-      <w:proofErr w:type="spellEnd"/>
       <w:r>
         <w:t>:</w:t>
       </w:r>
@@ -1563,39 +1261,7 @@
           <w:b/>
           <w:bCs/>
         </w:rPr>
-        <w:t xml:space="preserve">    Weekday(</w:t>
-      </w:r>
-      <w:proofErr w:type="spellStart"/>
-      <w:r>
-        <w:rPr>
-          <w:b/>
-          <w:bCs/>
-        </w:rPr>
-        <w:t>joinDate.SelectedDate</w:t>
-      </w:r>
-      <w:proofErr w:type="spellEnd"/>
-      <w:r>
-        <w:rPr>
-          <w:b/>
-          <w:bCs/>
-        </w:rPr>
-        <w:t xml:space="preserve">, </w:t>
-      </w:r>
-      <w:proofErr w:type="spellStart"/>
-      <w:r>
-        <w:rPr>
-          <w:b/>
-          <w:bCs/>
-        </w:rPr>
-        <w:t>StartOfWeek.Monday</w:t>
-      </w:r>
-      <w:proofErr w:type="spellEnd"/>
-      <w:r>
-        <w:rPr>
-          <w:b/>
-          <w:bCs/>
-        </w:rPr>
-        <w:t>) &gt; 5,</w:t>
+        <w:t xml:space="preserve">    Weekday(joinDate.SelectedDate, StartOfWeek.Monday) &gt; 5,</w:t>
       </w:r>
     </w:p>
     <w:p>
@@ -1625,23 +1291,7 @@
           <w:b/>
           <w:bCs/>
         </w:rPr>
-        <w:t xml:space="preserve">    </w:t>
-      </w:r>
-      <w:proofErr w:type="spellStart"/>
-      <w:r>
-        <w:rPr>
-          <w:b/>
-          <w:bCs/>
-        </w:rPr>
-        <w:t>joinDate.SelectedDate</w:t>
-      </w:r>
-      <w:proofErr w:type="spellEnd"/>
-      <w:r>
-        <w:rPr>
-          <w:b/>
-          <w:bCs/>
-        </w:rPr>
-        <w:t xml:space="preserve"> &lt;= Today(),</w:t>
+        <w:t xml:space="preserve">    joinDate.SelectedDate &lt;= Today(),</w:t>
       </w:r>
     </w:p>
     <w:p>
@@ -1800,55 +1450,7 @@
           <w:b/>
           <w:bCs/>
         </w:rPr>
-        <w:t>Weekday(</w:t>
-      </w:r>
-      <w:proofErr w:type="spellStart"/>
-      <w:r>
-        <w:rPr>
-          <w:b/>
-          <w:bCs/>
-        </w:rPr>
-        <w:t>joinDate.SelectedDate</w:t>
-      </w:r>
-      <w:proofErr w:type="spellEnd"/>
-      <w:r>
-        <w:rPr>
-          <w:b/>
-          <w:bCs/>
-        </w:rPr>
-        <w:t xml:space="preserve">, </w:t>
-      </w:r>
-      <w:proofErr w:type="spellStart"/>
-      <w:r>
-        <w:rPr>
-          <w:b/>
-          <w:bCs/>
-        </w:rPr>
-        <w:t>StartOfWeek.Monday</w:t>
-      </w:r>
-      <w:proofErr w:type="spellEnd"/>
-      <w:r>
-        <w:rPr>
-          <w:b/>
-          <w:bCs/>
-        </w:rPr>
-        <w:t xml:space="preserve">) &lt;= 5 And </w:t>
-      </w:r>
-      <w:proofErr w:type="spellStart"/>
-      <w:r>
-        <w:rPr>
-          <w:b/>
-          <w:bCs/>
-        </w:rPr>
-        <w:t>joinDate.SelectedDate</w:t>
-      </w:r>
-      <w:proofErr w:type="spellEnd"/>
-      <w:r>
-        <w:rPr>
-          <w:b/>
-          <w:bCs/>
-        </w:rPr>
-        <w:t xml:space="preserve"> &gt; Today(),</w:t>
+        <w:t>Weekday(joinDate.SelectedDate, StartOfWeek.Monday) &lt;= 5 And joinDate.SelectedDate &gt; Today(),</w:t>
       </w:r>
       <w:r>
         <w:rPr>
@@ -1927,6 +1529,9 @@
       <w:r>
         <w:t xml:space="preserve"> Field</w:t>
       </w:r>
+      <w:r>
+        <w:t xml:space="preserve"> – Password format validation</w:t>
+      </w:r>
     </w:p>
     <w:p>
       <w:r>
@@ -1936,10 +1541,7 @@
         <w:t>.</w:t>
       </w:r>
       <w:r>
-        <w:t xml:space="preserve"> </w:t>
-      </w:r>
-      <w:r>
-        <w:t xml:space="preserve">Insert a </w:t>
+        <w:t xml:space="preserve"> Insert a </w:t>
       </w:r>
       <w:r>
         <w:t xml:space="preserve">check or any </w:t>
@@ -1990,54 +1592,22 @@
           <w:b/>
           <w:bCs/>
         </w:rPr>
-        <w:t xml:space="preserve">    </w:t>
-      </w:r>
-      <w:proofErr w:type="spellStart"/>
-      <w:r>
-        <w:rPr>
-          <w:b/>
-          <w:bCs/>
-        </w:rPr>
-        <w:t>IsMatch</w:t>
-      </w:r>
-      <w:proofErr w:type="spellEnd"/>
-      <w:r>
-        <w:rPr>
-          <w:b/>
-          <w:bCs/>
-        </w:rPr>
-        <w:t>(</w:t>
-      </w:r>
-    </w:p>
-    <w:p>
-      <w:pPr>
-        <w:rPr>
-          <w:b/>
-          <w:bCs/>
-        </w:rPr>
-      </w:pPr>
-      <w:r>
-        <w:rPr>
-          <w:b/>
-          <w:bCs/>
-        </w:rPr>
-        <w:t xml:space="preserve">        </w:t>
-      </w:r>
-      <w:proofErr w:type="spellStart"/>
-      <w:r>
-        <w:rPr>
-          <w:b/>
-          <w:bCs/>
-        </w:rPr>
-        <w:t>txtPassword.Text</w:t>
-      </w:r>
-      <w:proofErr w:type="spellEnd"/>
-      <w:r>
-        <w:rPr>
-          <w:b/>
-          <w:bCs/>
-        </w:rPr>
-        <w:t>,</w:t>
+        <w:t xml:space="preserve">    IsMatch(</w:t>
+      </w:r>
+    </w:p>
+    <w:p>
+      <w:pPr>
+        <w:rPr>
+          <w:b/>
+          <w:bCs/>
+        </w:rPr>
+      </w:pPr>
+      <w:r>
+        <w:rPr>
+          <w:b/>
+          <w:bCs/>
+        </w:rPr>
+        <w:t xml:space="preserve">        txtPassword.Text,</w:t>
       </w:r>
     </w:p>
     <w:p>
@@ -2097,17 +1667,8 @@
           <w:b/>
           <w:bCs/>
         </w:rPr>
-        <w:t xml:space="preserve">    </w:t>
-      </w:r>
-      <w:proofErr w:type="spellStart"/>
-      <w:r>
-        <w:rPr>
-          <w:b/>
-          <w:bCs/>
-        </w:rPr>
-        <w:t>Icon.Lock</w:t>
-      </w:r>
-      <w:proofErr w:type="spellEnd"/>
+        <w:t xml:space="preserve">    Icon.Lock</w:t>
+      </w:r>
     </w:p>
     <w:p>
       <w:pPr>
@@ -2126,13 +1687,7 @@
     </w:p>
     <w:p>
       <w:r>
-        <w:t xml:space="preserve">this validates a strong password which can contain eight, nine or 10 characters with the addition of at least one digit and at least one alphabetic character and no special </w:t>
-      </w:r>
-      <w:r>
-        <w:t>characters</w:t>
-      </w:r>
-      <w:r>
-        <w:t>.</w:t>
+        <w:t>this validates a strong password which can contain eight, nine or 10 characters with the addition of at least one digit and at least one alphabetic character and no special characters.</w:t>
       </w:r>
     </w:p>
     <w:p>
@@ -2161,39 +1716,7 @@
           <w:b/>
           <w:bCs/>
         </w:rPr>
-        <w:t>If(</w:t>
-      </w:r>
-      <w:proofErr w:type="spellStart"/>
-      <w:r>
-        <w:rPr>
-          <w:b/>
-          <w:bCs/>
-        </w:rPr>
-        <w:t>Self.Icon</w:t>
-      </w:r>
-      <w:proofErr w:type="spellEnd"/>
-      <w:r>
-        <w:rPr>
-          <w:b/>
-          <w:bCs/>
-        </w:rPr>
-        <w:t>=</w:t>
-      </w:r>
-      <w:proofErr w:type="spellStart"/>
-      <w:r>
-        <w:rPr>
-          <w:b/>
-          <w:bCs/>
-        </w:rPr>
-        <w:t>Icon.Check</w:t>
-      </w:r>
-      <w:proofErr w:type="spellEnd"/>
-      <w:r>
-        <w:rPr>
-          <w:b/>
-          <w:bCs/>
-        </w:rPr>
-        <w:t>, Green, Red)</w:t>
+        <w:t>If(Self.Icon=Icon.Check, Green, Red)</w:t>
       </w:r>
     </w:p>
     <w:p>
@@ -3181,6 +2704,7 @@
   <w:style w:type="character" w:default="1" w:styleId="DefaultParagraphFont">
     <w:name w:val="Default Paragraph Font"/>
     <w:uiPriority w:val="1"/>
+    <w:semiHidden/>
     <w:unhideWhenUsed/>
   </w:style>
   <w:style w:type="table" w:default="1" w:styleId="TableNormal">

</xml_diff>